<commit_message>
alterado alinhamento das figuras
</commit_message>
<xml_diff>
--- a/DocPIM.docx
+++ b/DocPIM.docx
@@ -5815,20 +5815,37 @@
     <w:p>
       <w:pPr>
         <w:pStyle w:val="CitaoIntensa"/>
+        <w:ind w:firstLine="0"/>
       </w:pPr>
       <w:bookmarkStart w:id="6" w:name="_Ref120137100"/>
       <w:bookmarkStart w:id="7" w:name="_Toc120137328"/>
       <w:r>
         <w:t xml:space="preserve">Figura </w:t>
       </w:r>
-      <w:fldSimple w:instr=" SEQ Figura \* ARABIC ">
-        <w:r>
-          <w:rPr>
-            <w:noProof/>
-          </w:rPr>
-          <w:t>1</w:t>
-        </w:r>
-      </w:fldSimple>
+      <w:r>
+        <w:fldChar w:fldCharType="begin"/>
+      </w:r>
+      <w:r>
+        <w:instrText xml:space="preserve"> SEQ Figura \* </w:instrText>
+      </w:r>
+      <w:r>
+        <w:instrText xml:space="preserve">ARABIC </w:instrText>
+      </w:r>
+      <w:r>
+        <w:fldChar w:fldCharType="separate"/>
+      </w:r>
+      <w:r>
+        <w:rPr>
+          <w:noProof/>
+        </w:rPr>
+        <w:t>1</w:t>
+      </w:r>
+      <w:r>
+        <w:rPr>
+          <w:noProof/>
+        </w:rPr>
+        <w:fldChar w:fldCharType="end"/>
+      </w:r>
       <w:bookmarkEnd w:id="6"/>
       <w:r>
         <w:t xml:space="preserve"> - Processo da elaboração do modelo cascata</w:t>
@@ -5890,6 +5907,7 @@
     <w:p>
       <w:pPr>
         <w:spacing w:line="240" w:lineRule="auto"/>
+        <w:ind w:firstLine="0"/>
         <w:jc w:val="center"/>
         <w:rPr>
           <w:rStyle w:val="RefernciaSutil"/>
@@ -6133,20 +6151,34 @@
     <w:p>
       <w:pPr>
         <w:pStyle w:val="CitaoIntensa"/>
+        <w:ind w:firstLine="0"/>
       </w:pPr>
       <w:bookmarkStart w:id="10" w:name="_Ref120137088"/>
       <w:bookmarkStart w:id="11" w:name="_Toc120137329"/>
       <w:r>
         <w:t xml:space="preserve">Figura </w:t>
       </w:r>
-      <w:fldSimple w:instr=" SEQ Figura \* ARABIC ">
-        <w:r>
-          <w:rPr>
-            <w:noProof/>
-          </w:rPr>
-          <w:t>2</w:t>
-        </w:r>
-      </w:fldSimple>
+      <w:r>
+        <w:fldChar w:fldCharType="begin"/>
+      </w:r>
+      <w:r>
+        <w:instrText xml:space="preserve"> SEQ Figura \* ARABIC </w:instrText>
+      </w:r>
+      <w:r>
+        <w:fldChar w:fldCharType="separate"/>
+      </w:r>
+      <w:r>
+        <w:rPr>
+          <w:noProof/>
+        </w:rPr>
+        <w:t>2</w:t>
+      </w:r>
+      <w:r>
+        <w:rPr>
+          <w:noProof/>
+        </w:rPr>
+        <w:fldChar w:fldCharType="end"/>
+      </w:r>
       <w:bookmarkEnd w:id="10"/>
       <w:r>
         <w:t xml:space="preserve"> - Forma com que a função printf se relaciona ao arquivo-cabeçalho stdio.h</w:t>
@@ -6155,6 +6187,7 @@
     </w:p>
     <w:p>
       <w:pPr>
+        <w:ind w:firstLine="0"/>
         <w:jc w:val="center"/>
         <w:rPr>
           <w:rFonts w:ascii="Arial" w:hAnsi="Arial" w:cs="Arial"/>
@@ -7171,20 +7204,34 @@
     <w:p>
       <w:pPr>
         <w:pStyle w:val="CitaoIntensa"/>
+        <w:ind w:firstLine="0"/>
       </w:pPr>
       <w:bookmarkStart w:id="17" w:name="_Ref120137069"/>
       <w:bookmarkStart w:id="18" w:name="_Toc120137330"/>
       <w:r>
         <w:t xml:space="preserve">Figura </w:t>
       </w:r>
-      <w:fldSimple w:instr=" SEQ Figura \* ARABIC ">
-        <w:r>
-          <w:rPr>
-            <w:noProof/>
-          </w:rPr>
-          <w:t>3</w:t>
-        </w:r>
-      </w:fldSimple>
+      <w:r>
+        <w:fldChar w:fldCharType="begin"/>
+      </w:r>
+      <w:r>
+        <w:instrText xml:space="preserve"> SEQ Figura \* ARABIC </w:instrText>
+      </w:r>
+      <w:r>
+        <w:fldChar w:fldCharType="separate"/>
+      </w:r>
+      <w:r>
+        <w:rPr>
+          <w:noProof/>
+        </w:rPr>
+        <w:t>3</w:t>
+      </w:r>
+      <w:r>
+        <w:rPr>
+          <w:noProof/>
+        </w:rPr>
+        <w:fldChar w:fldCharType="end"/>
+      </w:r>
       <w:bookmarkEnd w:id="17"/>
       <w:r>
         <w:t xml:space="preserve"> - Fluxograma do projeto</w:t>
@@ -7193,6 +7240,7 @@
     </w:p>
     <w:p>
       <w:pPr>
+        <w:ind w:firstLine="0"/>
         <w:jc w:val="center"/>
         <w:rPr>
           <w:rFonts w:ascii="Arial" w:hAnsi="Arial" w:cs="Arial"/>
@@ -7256,6 +7304,7 @@
     </w:p>
     <w:p>
       <w:pPr>
+        <w:ind w:firstLine="0"/>
         <w:jc w:val="center"/>
         <w:rPr>
           <w:rStyle w:val="RefernciaSutil"/>
@@ -7832,6 +7881,7 @@
     </w:p>
     <w:p>
       <w:pPr>
+        <w:ind w:firstLine="0"/>
         <w:rPr>
           <w:rFonts w:ascii="Arial" w:hAnsi="Arial" w:cs="Arial"/>
           <w:i/>
@@ -7843,20 +7893,34 @@
     <w:p>
       <w:pPr>
         <w:pStyle w:val="CitaoIntensa"/>
+        <w:ind w:firstLine="0"/>
       </w:pPr>
       <w:bookmarkStart w:id="24" w:name="_Ref120137056"/>
       <w:bookmarkStart w:id="25" w:name="_Toc120137331"/>
       <w:r>
         <w:t xml:space="preserve">Figura </w:t>
       </w:r>
-      <w:fldSimple w:instr=" SEQ Figura \* ARABIC ">
-        <w:r>
-          <w:rPr>
-            <w:noProof/>
-          </w:rPr>
-          <w:t>4</w:t>
-        </w:r>
-      </w:fldSimple>
+      <w:r>
+        <w:fldChar w:fldCharType="begin"/>
+      </w:r>
+      <w:r>
+        <w:instrText xml:space="preserve"> SEQ Figura \* ARABIC </w:instrText>
+      </w:r>
+      <w:r>
+        <w:fldChar w:fldCharType="separate"/>
+      </w:r>
+      <w:r>
+        <w:rPr>
+          <w:noProof/>
+        </w:rPr>
+        <w:t>4</w:t>
+      </w:r>
+      <w:r>
+        <w:rPr>
+          <w:noProof/>
+        </w:rPr>
+        <w:fldChar w:fldCharType="end"/>
+      </w:r>
       <w:bookmarkEnd w:id="24"/>
       <w:r>
         <w:t xml:space="preserve"> - Como efetuar o download da ferramenta Code::Blocks</w:t>
@@ -7865,6 +7929,7 @@
     </w:p>
     <w:p>
       <w:pPr>
+        <w:ind w:firstLine="0"/>
         <w:jc w:val="center"/>
         <w:rPr>
           <w:rFonts w:ascii="Arial" w:hAnsi="Arial" w:cs="Arial"/>
@@ -7918,6 +7983,7 @@
     </w:p>
     <w:p>
       <w:pPr>
+        <w:ind w:firstLine="0"/>
         <w:jc w:val="center"/>
         <w:rPr>
           <w:rStyle w:val="RefernciaSutil"/>
@@ -7937,8 +8003,6 @@
           <w:szCs w:val="24"/>
         </w:rPr>
       </w:pPr>
-      <w:bookmarkStart w:id="26" w:name="_GoBack"/>
-      <w:bookmarkEnd w:id="26"/>
     </w:p>
     <w:p>
       <w:pPr>
@@ -8109,14 +8173,14 @@
       <w:pPr>
         <w:pStyle w:val="Ttulo2"/>
       </w:pPr>
-      <w:bookmarkStart w:id="27" w:name="_Toc120365624"/>
+      <w:bookmarkStart w:id="26" w:name="_Toc120365624"/>
       <w:r>
         <w:t xml:space="preserve">Abrindo e compilando o programa de registro de pacientes com covid19 no </w:t>
       </w:r>
       <w:r>
         <w:t>Code::Blocks.</w:t>
       </w:r>
-      <w:bookmarkEnd w:id="27"/>
+      <w:bookmarkEnd w:id="26"/>
     </w:p>
     <w:p>
       <w:pPr>
@@ -8228,28 +8292,43 @@
     <w:p>
       <w:pPr>
         <w:pStyle w:val="CitaoIntensa"/>
-      </w:pPr>
-      <w:bookmarkStart w:id="28" w:name="_Ref120137043"/>
-      <w:bookmarkStart w:id="29" w:name="_Toc120137332"/>
+        <w:ind w:firstLine="0"/>
+      </w:pPr>
+      <w:bookmarkStart w:id="27" w:name="_Ref120137043"/>
+      <w:bookmarkStart w:id="28" w:name="_Toc120137332"/>
       <w:r>
         <w:t xml:space="preserve">Figura </w:t>
       </w:r>
-      <w:fldSimple w:instr=" SEQ Figura \* ARABIC ">
-        <w:r>
-          <w:rPr>
-            <w:noProof/>
-          </w:rPr>
-          <w:t>5</w:t>
-        </w:r>
-      </w:fldSimple>
+      <w:r>
+        <w:fldChar w:fldCharType="begin"/>
+      </w:r>
+      <w:r>
+        <w:instrText xml:space="preserve"> SEQ Figura \* ARABIC </w:instrText>
+      </w:r>
+      <w:r>
+        <w:fldChar w:fldCharType="separate"/>
+      </w:r>
+      <w:r>
+        <w:rPr>
+          <w:noProof/>
+        </w:rPr>
+        <w:t>5</w:t>
+      </w:r>
+      <w:r>
+        <w:rPr>
+          <w:noProof/>
+        </w:rPr>
+        <w:fldChar w:fldCharType="end"/>
+      </w:r>
+      <w:bookmarkEnd w:id="27"/>
+      <w:r>
+        <w:t xml:space="preserve"> - Tela de associação do Code::Blocks com as extensões das linguagens C e C++</w:t>
+      </w:r>
       <w:bookmarkEnd w:id="28"/>
-      <w:r>
-        <w:t xml:space="preserve"> - Tela de associação do Code::Blocks com as extensões das linguagens C e C++</w:t>
-      </w:r>
-      <w:bookmarkEnd w:id="29"/>
-    </w:p>
-    <w:p>
-      <w:pPr>
+    </w:p>
+    <w:p>
+      <w:pPr>
+        <w:ind w:firstLine="0"/>
         <w:jc w:val="center"/>
         <w:rPr>
           <w:rFonts w:ascii="Arial" w:hAnsi="Arial" w:cs="Arial"/>
@@ -8308,6 +8387,7 @@
     </w:p>
     <w:p>
       <w:pPr>
+        <w:ind w:firstLine="0"/>
         <w:jc w:val="center"/>
         <w:rPr>
           <w:rStyle w:val="RefernciaSutil"/>
@@ -8427,32 +8507,47 @@
     <w:p>
       <w:pPr>
         <w:pStyle w:val="CitaoIntensa"/>
-      </w:pPr>
-      <w:bookmarkStart w:id="30" w:name="_Ref120137029"/>
-      <w:bookmarkStart w:id="31" w:name="_Toc120137333"/>
+        <w:ind w:firstLine="0"/>
+      </w:pPr>
+      <w:bookmarkStart w:id="29" w:name="_Ref120137029"/>
+      <w:bookmarkStart w:id="30" w:name="_Toc120137333"/>
       <w:r>
         <w:lastRenderedPageBreak/>
         <w:t xml:space="preserve">Figura </w:t>
       </w:r>
-      <w:fldSimple w:instr=" SEQ Figura \* ARABIC ">
-        <w:r>
-          <w:rPr>
-            <w:noProof/>
-          </w:rPr>
-          <w:t>6</w:t>
-        </w:r>
-      </w:fldSimple>
+      <w:r>
+        <w:fldChar w:fldCharType="begin"/>
+      </w:r>
+      <w:r>
+        <w:instrText xml:space="preserve"> SEQ Figura \* ARABIC </w:instrText>
+      </w:r>
+      <w:r>
+        <w:fldChar w:fldCharType="separate"/>
+      </w:r>
+      <w:r>
+        <w:rPr>
+          <w:noProof/>
+        </w:rPr>
+        <w:t>6</w:t>
+      </w:r>
+      <w:r>
+        <w:rPr>
+          <w:noProof/>
+        </w:rPr>
+        <w:fldChar w:fldCharType="end"/>
+      </w:r>
+      <w:bookmarkEnd w:id="29"/>
+      <w:r>
+        <w:t xml:space="preserve"> - Como abrir um projeto existente no Code::Blocks</w:t>
+      </w:r>
       <w:bookmarkEnd w:id="30"/>
-      <w:r>
-        <w:t xml:space="preserve"> - Como abrir um projeto existente no Code::Blocks</w:t>
-      </w:r>
-      <w:bookmarkEnd w:id="31"/>
     </w:p>
     <w:p>
       <w:pPr>
         <w:tabs>
           <w:tab w:val="left" w:pos="1350"/>
         </w:tabs>
+        <w:ind w:firstLine="0"/>
         <w:jc w:val="center"/>
         <w:rPr>
           <w:rFonts w:ascii="Arial" w:hAnsi="Arial" w:cs="Arial"/>
@@ -8506,6 +8601,7 @@
     </w:p>
     <w:p>
       <w:pPr>
+        <w:ind w:firstLine="0"/>
         <w:jc w:val="center"/>
         <w:rPr>
           <w:rFonts w:ascii="Arial" w:eastAsia="Arial" w:hAnsi="Arial" w:cs="Arial"/>
@@ -8645,31 +8741,46 @@
     <w:p>
       <w:pPr>
         <w:pStyle w:val="CitaoIntensa"/>
-      </w:pPr>
-      <w:bookmarkStart w:id="32" w:name="_Ref120137015"/>
-      <w:bookmarkStart w:id="33" w:name="_Toc120137334"/>
+        <w:ind w:firstLine="0"/>
+      </w:pPr>
+      <w:bookmarkStart w:id="31" w:name="_Ref120137015"/>
+      <w:bookmarkStart w:id="32" w:name="_Toc120137334"/>
       <w:r>
         <w:t xml:space="preserve">Figura </w:t>
       </w:r>
-      <w:fldSimple w:instr=" SEQ Figura \* ARABIC ">
-        <w:r>
-          <w:rPr>
-            <w:noProof/>
-          </w:rPr>
-          <w:t>7</w:t>
-        </w:r>
-      </w:fldSimple>
+      <w:r>
+        <w:fldChar w:fldCharType="begin"/>
+      </w:r>
+      <w:r>
+        <w:instrText xml:space="preserve"> SEQ Figura \* ARABIC </w:instrText>
+      </w:r>
+      <w:r>
+        <w:fldChar w:fldCharType="separate"/>
+      </w:r>
+      <w:r>
+        <w:rPr>
+          <w:noProof/>
+        </w:rPr>
+        <w:t>7</w:t>
+      </w:r>
+      <w:r>
+        <w:rPr>
+          <w:noProof/>
+        </w:rPr>
+        <w:fldChar w:fldCharType="end"/>
+      </w:r>
+      <w:bookmarkEnd w:id="31"/>
+      <w:r>
+        <w:t xml:space="preserve"> - Como compilar o programa</w:t>
+      </w:r>
       <w:bookmarkEnd w:id="32"/>
-      <w:r>
-        <w:t xml:space="preserve"> - Como compilar o programa</w:t>
-      </w:r>
-      <w:bookmarkEnd w:id="33"/>
     </w:p>
     <w:p>
       <w:pPr>
         <w:tabs>
           <w:tab w:val="left" w:pos="1350"/>
         </w:tabs>
+        <w:ind w:firstLine="0"/>
         <w:jc w:val="center"/>
         <w:rPr>
           <w:rFonts w:ascii="Arial" w:hAnsi="Arial" w:cs="Arial"/>
@@ -8721,6 +8832,7 @@
     </w:p>
     <w:p>
       <w:pPr>
+        <w:ind w:firstLine="0"/>
         <w:jc w:val="center"/>
         <w:rPr>
           <w:rFonts w:ascii="Arial" w:eastAsia="Arial" w:hAnsi="Arial" w:cs="Arial"/>
@@ -8840,31 +8952,46 @@
     <w:p>
       <w:pPr>
         <w:pStyle w:val="CitaoIntensa"/>
-      </w:pPr>
-      <w:bookmarkStart w:id="34" w:name="_Ref120137005"/>
-      <w:bookmarkStart w:id="35" w:name="_Toc120137335"/>
+        <w:ind w:firstLine="0"/>
+      </w:pPr>
+      <w:bookmarkStart w:id="33" w:name="_Ref120137005"/>
+      <w:bookmarkStart w:id="34" w:name="_Toc120137335"/>
       <w:r>
         <w:t xml:space="preserve">Figura </w:t>
       </w:r>
-      <w:fldSimple w:instr=" SEQ Figura \* ARABIC ">
-        <w:r>
-          <w:rPr>
-            <w:noProof/>
-          </w:rPr>
-          <w:t>8</w:t>
-        </w:r>
-      </w:fldSimple>
+      <w:r>
+        <w:fldChar w:fldCharType="begin"/>
+      </w:r>
+      <w:r>
+        <w:instrText xml:space="preserve"> SEQ Figura \* ARABIC </w:instrText>
+      </w:r>
+      <w:r>
+        <w:fldChar w:fldCharType="separate"/>
+      </w:r>
+      <w:r>
+        <w:rPr>
+          <w:noProof/>
+        </w:rPr>
+        <w:t>8</w:t>
+      </w:r>
+      <w:r>
+        <w:rPr>
+          <w:noProof/>
+        </w:rPr>
+        <w:fldChar w:fldCharType="end"/>
+      </w:r>
+      <w:bookmarkEnd w:id="33"/>
+      <w:r>
+        <w:t xml:space="preserve"> - Como compilar e executar o programa</w:t>
+      </w:r>
       <w:bookmarkEnd w:id="34"/>
-      <w:r>
-        <w:t xml:space="preserve"> - Como compilar e executar o programa</w:t>
-      </w:r>
-      <w:bookmarkEnd w:id="35"/>
     </w:p>
     <w:p>
       <w:pPr>
         <w:tabs>
           <w:tab w:val="left" w:pos="1350"/>
         </w:tabs>
+        <w:ind w:firstLine="0"/>
         <w:jc w:val="center"/>
         <w:rPr>
           <w:rFonts w:ascii="Arial" w:hAnsi="Arial" w:cs="Arial"/>
@@ -8915,6 +9042,7 @@
     </w:p>
     <w:p>
       <w:pPr>
+        <w:ind w:firstLine="0"/>
         <w:jc w:val="center"/>
         <w:rPr>
           <w:rStyle w:val="RefernciaSutil"/>
@@ -8942,11 +9070,11 @@
       <w:pPr>
         <w:pStyle w:val="Ttulo2"/>
       </w:pPr>
-      <w:bookmarkStart w:id="36" w:name="_Toc120365625"/>
+      <w:bookmarkStart w:id="35" w:name="_Toc120365625"/>
       <w:r>
         <w:t>Funcionamento Do Programa</w:t>
       </w:r>
-      <w:bookmarkEnd w:id="36"/>
+      <w:bookmarkEnd w:id="35"/>
     </w:p>
     <w:p>
       <w:pPr>
@@ -9119,6 +9247,7 @@
         <w:tabs>
           <w:tab w:val="left" w:pos="1350"/>
         </w:tabs>
+        <w:ind w:firstLine="0"/>
         <w:rPr>
           <w:rFonts w:ascii="Arial" w:hAnsi="Arial" w:cs="Arial"/>
           <w:szCs w:val="24"/>
@@ -9128,31 +9257,46 @@
     <w:p>
       <w:pPr>
         <w:pStyle w:val="CitaoIntensa"/>
-      </w:pPr>
-      <w:bookmarkStart w:id="37" w:name="_Ref120136992"/>
-      <w:bookmarkStart w:id="38" w:name="_Toc120137336"/>
+        <w:ind w:firstLine="0"/>
+      </w:pPr>
+      <w:bookmarkStart w:id="36" w:name="_Ref120136992"/>
+      <w:bookmarkStart w:id="37" w:name="_Toc120137336"/>
       <w:r>
         <w:t xml:space="preserve">Figura </w:t>
       </w:r>
-      <w:fldSimple w:instr=" SEQ Figura \* ARABIC ">
-        <w:r>
-          <w:rPr>
-            <w:noProof/>
-          </w:rPr>
-          <w:t>9</w:t>
-        </w:r>
-      </w:fldSimple>
+      <w:r>
+        <w:fldChar w:fldCharType="begin"/>
+      </w:r>
+      <w:r>
+        <w:instrText xml:space="preserve"> SEQ Figura \* ARABIC </w:instrText>
+      </w:r>
+      <w:r>
+        <w:fldChar w:fldCharType="separate"/>
+      </w:r>
+      <w:r>
+        <w:rPr>
+          <w:noProof/>
+        </w:rPr>
+        <w:t>9</w:t>
+      </w:r>
+      <w:r>
+        <w:rPr>
+          <w:noProof/>
+        </w:rPr>
+        <w:fldChar w:fldCharType="end"/>
+      </w:r>
+      <w:bookmarkEnd w:id="36"/>
+      <w:r>
+        <w:t xml:space="preserve"> - Exemplo de falha de validação do sistema</w:t>
+      </w:r>
       <w:bookmarkEnd w:id="37"/>
-      <w:r>
-        <w:t xml:space="preserve"> - Exemplo de falha de validação do sistema</w:t>
-      </w:r>
-      <w:bookmarkEnd w:id="38"/>
     </w:p>
     <w:p>
       <w:pPr>
         <w:tabs>
           <w:tab w:val="left" w:pos="1350"/>
         </w:tabs>
+        <w:ind w:firstLine="0"/>
         <w:jc w:val="center"/>
         <w:rPr>
           <w:rFonts w:ascii="Arial" w:hAnsi="Arial" w:cs="Arial"/>
@@ -9204,11 +9348,14 @@
     </w:p>
     <w:p>
       <w:pPr>
+        <w:tabs>
+          <w:tab w:val="left" w:pos="1350"/>
+        </w:tabs>
+        <w:ind w:firstLine="0"/>
         <w:jc w:val="center"/>
         <w:rPr>
-          <w:rFonts w:ascii="Arial" w:eastAsia="Arial" w:hAnsi="Arial" w:cs="Arial"/>
-          <w:sz w:val="20"/>
-          <w:szCs w:val="20"/>
+          <w:rFonts w:ascii="Arial" w:hAnsi="Arial" w:cs="Arial"/>
+          <w:szCs w:val="24"/>
         </w:rPr>
       </w:pPr>
       <w:r>
@@ -9650,25 +9797,39 @@
     <w:p>
       <w:pPr>
         <w:pStyle w:val="CitaoIntensa"/>
-      </w:pPr>
-      <w:bookmarkStart w:id="39" w:name="_Ref120136981"/>
-      <w:bookmarkStart w:id="40" w:name="_Toc120137337"/>
+        <w:ind w:firstLine="0"/>
+      </w:pPr>
+      <w:bookmarkStart w:id="38" w:name="_Ref120136981"/>
+      <w:bookmarkStart w:id="39" w:name="_Toc120137337"/>
       <w:r>
         <w:t xml:space="preserve">Figura </w:t>
       </w:r>
-      <w:fldSimple w:instr=" SEQ Figura \* ARABIC ">
-        <w:r>
-          <w:rPr>
-            <w:noProof/>
-          </w:rPr>
-          <w:t>10</w:t>
-        </w:r>
-      </w:fldSimple>
+      <w:r>
+        <w:fldChar w:fldCharType="begin"/>
+      </w:r>
+      <w:r>
+        <w:instrText xml:space="preserve"> SEQ Figura \* ARABIC </w:instrText>
+      </w:r>
+      <w:r>
+        <w:fldChar w:fldCharType="separate"/>
+      </w:r>
+      <w:r>
+        <w:rPr>
+          <w:noProof/>
+        </w:rPr>
+        <w:t>10</w:t>
+      </w:r>
+      <w:r>
+        <w:rPr>
+          <w:noProof/>
+        </w:rPr>
+        <w:fldChar w:fldCharType="end"/>
+      </w:r>
+      <w:bookmarkEnd w:id="38"/>
+      <w:r>
+        <w:t xml:space="preserve"> - Desconformidade na inserção do nome do paciente</w:t>
+      </w:r>
       <w:bookmarkEnd w:id="39"/>
-      <w:r>
-        <w:t xml:space="preserve"> - Desconformidade na inserção do nome do paciente</w:t>
-      </w:r>
-      <w:bookmarkEnd w:id="40"/>
     </w:p>
     <w:p>
       <w:pPr>
@@ -9733,6 +9894,7 @@
     </w:p>
     <w:p>
       <w:pPr>
+        <w:ind w:firstLine="0"/>
         <w:jc w:val="center"/>
         <w:rPr>
           <w:rFonts w:ascii="Arial" w:eastAsia="Arial" w:hAnsi="Arial" w:cs="Arial"/>
@@ -9853,25 +10015,39 @@
     <w:p>
       <w:pPr>
         <w:pStyle w:val="CitaoIntensa"/>
-      </w:pPr>
-      <w:bookmarkStart w:id="41" w:name="_Ref120136968"/>
-      <w:bookmarkStart w:id="42" w:name="_Toc120137338"/>
+        <w:ind w:firstLine="0"/>
+      </w:pPr>
+      <w:bookmarkStart w:id="40" w:name="_Ref120136968"/>
+      <w:bookmarkStart w:id="41" w:name="_Toc120137338"/>
       <w:r>
         <w:t xml:space="preserve">Figura </w:t>
       </w:r>
-      <w:fldSimple w:instr=" SEQ Figura \* ARABIC ">
-        <w:r>
-          <w:rPr>
-            <w:noProof/>
-          </w:rPr>
-          <w:t>11</w:t>
-        </w:r>
-      </w:fldSimple>
+      <w:r>
+        <w:fldChar w:fldCharType="begin"/>
+      </w:r>
+      <w:r>
+        <w:instrText xml:space="preserve"> SEQ Figura \* ARABIC </w:instrText>
+      </w:r>
+      <w:r>
+        <w:fldChar w:fldCharType="separate"/>
+      </w:r>
+      <w:r>
+        <w:rPr>
+          <w:noProof/>
+        </w:rPr>
+        <w:t>11</w:t>
+      </w:r>
+      <w:r>
+        <w:rPr>
+          <w:noProof/>
+        </w:rPr>
+        <w:fldChar w:fldCharType="end"/>
+      </w:r>
+      <w:bookmarkEnd w:id="40"/>
+      <w:r>
+        <w:t xml:space="preserve"> - Possíveis erros de validação do campo telefone</w:t>
+      </w:r>
       <w:bookmarkEnd w:id="41"/>
-      <w:r>
-        <w:t xml:space="preserve"> - Possíveis erros de validação do campo telefone</w:t>
-      </w:r>
-      <w:bookmarkEnd w:id="42"/>
     </w:p>
     <w:p>
       <w:pPr>
@@ -9937,6 +10113,7 @@
     </w:p>
     <w:p>
       <w:pPr>
+        <w:ind w:firstLine="0"/>
         <w:jc w:val="center"/>
         <w:rPr>
           <w:rFonts w:ascii="Arial" w:eastAsia="Arial" w:hAnsi="Arial" w:cs="Arial"/>
@@ -11105,31 +11282,46 @@
     <w:p>
       <w:pPr>
         <w:pStyle w:val="CitaoIntensa"/>
-      </w:pPr>
-      <w:bookmarkStart w:id="43" w:name="_Ref120136948"/>
-      <w:bookmarkStart w:id="44" w:name="_Toc120137339"/>
+        <w:ind w:firstLine="0"/>
+      </w:pPr>
+      <w:bookmarkStart w:id="42" w:name="_Ref120136948"/>
+      <w:bookmarkStart w:id="43" w:name="_Toc120137339"/>
       <w:r>
         <w:t xml:space="preserve">Figura </w:t>
       </w:r>
-      <w:fldSimple w:instr=" SEQ Figura \* ARABIC ">
-        <w:r>
-          <w:rPr>
-            <w:noProof/>
-          </w:rPr>
-          <w:t>12</w:t>
-        </w:r>
-      </w:fldSimple>
+      <w:r>
+        <w:fldChar w:fldCharType="begin"/>
+      </w:r>
+      <w:r>
+        <w:instrText xml:space="preserve"> SEQ Figura \* ARABIC </w:instrText>
+      </w:r>
+      <w:r>
+        <w:fldChar w:fldCharType="separate"/>
+      </w:r>
+      <w:r>
+        <w:rPr>
+          <w:noProof/>
+        </w:rPr>
+        <w:t>12</w:t>
+      </w:r>
+      <w:r>
+        <w:rPr>
+          <w:noProof/>
+        </w:rPr>
+        <w:fldChar w:fldCharType="end"/>
+      </w:r>
+      <w:bookmarkEnd w:id="42"/>
+      <w:r>
+        <w:t xml:space="preserve"> - Confirmação dos dados inseridos</w:t>
+      </w:r>
       <w:bookmarkEnd w:id="43"/>
-      <w:r>
-        <w:t xml:space="preserve"> - Confirmação dos dados inseridos</w:t>
-      </w:r>
-      <w:bookmarkEnd w:id="44"/>
     </w:p>
     <w:p>
       <w:pPr>
         <w:tabs>
           <w:tab w:val="left" w:pos="1350"/>
         </w:tabs>
+        <w:ind w:firstLine="0"/>
         <w:jc w:val="center"/>
         <w:rPr>
           <w:rFonts w:ascii="Arial" w:hAnsi="Arial" w:cs="Arial"/>
@@ -11181,6 +11373,7 @@
     </w:p>
     <w:p>
       <w:pPr>
+        <w:ind w:firstLine="0"/>
         <w:jc w:val="center"/>
         <w:rPr>
           <w:rFonts w:ascii="Arial" w:eastAsia="Arial" w:hAnsi="Arial" w:cs="Arial"/>
@@ -11362,25 +11555,40 @@
     <w:p>
       <w:pPr>
         <w:pStyle w:val="CitaoIntensa"/>
-      </w:pPr>
-      <w:bookmarkStart w:id="45" w:name="_Ref120136925"/>
-      <w:bookmarkStart w:id="46" w:name="_Toc120137340"/>
+        <w:ind w:firstLine="0"/>
+      </w:pPr>
+      <w:bookmarkStart w:id="44" w:name="_Ref120136925"/>
+      <w:bookmarkStart w:id="45" w:name="_Toc120137340"/>
+      <w:bookmarkStart w:id="46" w:name="_GoBack"/>
       <w:r>
         <w:t xml:space="preserve">Figura </w:t>
       </w:r>
-      <w:fldSimple w:instr=" SEQ Figura \* ARABIC ">
-        <w:r>
-          <w:rPr>
-            <w:noProof/>
-          </w:rPr>
-          <w:t>13</w:t>
-        </w:r>
-      </w:fldSimple>
+      <w:r>
+        <w:fldChar w:fldCharType="begin"/>
+      </w:r>
+      <w:r>
+        <w:instrText xml:space="preserve"> SEQ Figura \* ARABIC </w:instrText>
+      </w:r>
+      <w:r>
+        <w:fldChar w:fldCharType="separate"/>
+      </w:r>
+      <w:r>
+        <w:rPr>
+          <w:noProof/>
+        </w:rPr>
+        <w:t>13</w:t>
+      </w:r>
+      <w:r>
+        <w:rPr>
+          <w:noProof/>
+        </w:rPr>
+        <w:fldChar w:fldCharType="end"/>
+      </w:r>
+      <w:bookmarkEnd w:id="44"/>
+      <w:r>
+        <w:t xml:space="preserve"> - Pergunta de reinicio de ciclo</w:t>
+      </w:r>
       <w:bookmarkEnd w:id="45"/>
-      <w:r>
-        <w:t xml:space="preserve"> - Pergunta de reinicio de ciclo</w:t>
-      </w:r>
-      <w:bookmarkEnd w:id="46"/>
     </w:p>
     <w:p>
       <w:pPr>
@@ -11439,6 +11647,7 @@
     </w:p>
     <w:p>
       <w:pPr>
+        <w:ind w:firstLine="0"/>
         <w:jc w:val="center"/>
         <w:rPr>
           <w:rFonts w:ascii="Arial" w:eastAsia="Arial" w:hAnsi="Arial" w:cs="Arial"/>
@@ -11453,6 +11662,7 @@
         <w:t>Fonte: Elaborado pelos autores (2022)</w:t>
       </w:r>
     </w:p>
+    <w:bookmarkEnd w:id="46"/>
     <w:p>
       <w:pPr>
         <w:tabs>
@@ -12431,6 +12641,7 @@
         <w:docPartUnique/>
       </w:docPartObj>
     </w:sdtPr>
+    <w:sdtEndPr/>
     <w:sdtContent>
       <w:p>
         <w:pPr>
@@ -12473,7 +12684,7 @@
             <w:sz w:val="20"/>
             <w:szCs w:val="20"/>
           </w:rPr>
-          <w:t>30</w:t>
+          <w:t>28</w:t>
         </w:r>
         <w:r>
           <w:rPr>
@@ -16784,7 +16995,7 @@
 </file>
 
 <file path=customXml/itemProps1.xml><?xml version="1.0" encoding="utf-8"?>
-<ds:datastoreItem xmlns:ds="http://schemas.openxmlformats.org/officeDocument/2006/customXml" ds:itemID="{02B7D292-A57F-4AE3-A5BB-7998942CB5A3}">
+<ds:datastoreItem xmlns:ds="http://schemas.openxmlformats.org/officeDocument/2006/customXml" ds:itemID="{499FA077-3D8F-48FA-8B93-52035C144715}">
   <ds:schemaRefs>
     <ds:schemaRef ds:uri="http://schemas.openxmlformats.org/officeDocument/2006/bibliography"/>
   </ds:schemaRefs>

</xml_diff>